<commit_message>
changed comments, name of folders, removed windows atmel studio files
</commit_message>
<xml_diff>
--- a/C Notes.docx
+++ b/C Notes.docx
@@ -1,117 +1,101 @@
 
 <file path=word/document.xml><?xml version="1.0" encoding="utf-8"?>
-<w:document xmlns:wpc="http://schemas.microsoft.com/office/word/2010/wordprocessingCanvas" xmlns:cx="http://schemas.microsoft.com/office/drawing/2014/chartex" xmlns:cx1="http://schemas.microsoft.com/office/drawing/2015/9/8/chartex" xmlns:cx2="http://schemas.microsoft.com/office/drawing/2015/10/21/chartex" xmlns:cx3="http://schemas.microsoft.com/office/drawing/2016/5/9/chartex" xmlns:cx4="http://schemas.microsoft.com/office/drawing/2016/5/10/chartex" xmlns:cx5="http://schemas.microsoft.com/office/drawing/2016/5/11/chartex" xmlns:cx6="http://schemas.microsoft.com/office/drawing/2016/5/12/chartex" xmlns:cx7="http://schemas.microsoft.com/office/drawing/2016/5/13/chartex" xmlns:cx8="http://schemas.microsoft.com/office/drawing/2016/5/14/chartex" xmlns:mc="http://schemas.openxmlformats.org/markup-compatibility/2006" xmlns:aink="http://schemas.microsoft.com/office/drawing/2016/ink" xmlns:am3d="http://schemas.microsoft.com/office/drawing/2017/model3d" xmlns:o="urn:schemas-microsoft-com:office:office" xmlns:r="http://schemas.openxmlformats.org/officeDocument/2006/relationships" xmlns:m="http://schemas.openxmlformats.org/officeDocument/2006/math" xmlns:v="urn:schemas-microsoft-com:vml" xmlns:wp14="http://schemas.microsoft.com/office/word/2010/wordprocessingDrawing" xmlns:wp="http://schemas.openxmlformats.org/drawingml/2006/wordprocessingDrawing" xmlns:w10="urn:schemas-microsoft-com:office:word" xmlns:w="http://schemas.openxmlformats.org/wordprocessingml/2006/main" xmlns:w14="http://schemas.microsoft.com/office/word/2010/wordml" xmlns:w15="http://schemas.microsoft.com/office/word/2012/wordml" xmlns:w16cid="http://schemas.microsoft.com/office/word/2016/wordml/cid" xmlns:w16se="http://schemas.microsoft.com/office/word/2015/wordml/symex" xmlns:wpg="http://schemas.microsoft.com/office/word/2010/wordprocessingGroup" xmlns:wpi="http://schemas.microsoft.com/office/word/2010/wordprocessingInk" xmlns:wne="http://schemas.microsoft.com/office/word/2006/wordml" xmlns:wps="http://schemas.microsoft.com/office/word/2010/wordprocessingShape" mc:Ignorable="w14 w15 w16se w16cid wp14">
+<w:document xmlns:o="urn:schemas-microsoft-com:office:office" xmlns:r="http://schemas.openxmlformats.org/officeDocument/2006/relationships" xmlns:v="urn:schemas-microsoft-com:vml" xmlns:w="http://schemas.openxmlformats.org/wordprocessingml/2006/main" xmlns:w10="urn:schemas-microsoft-com:office:word" xmlns:wp="http://schemas.openxmlformats.org/drawingml/2006/wordprocessingDrawing" xmlns:wps="http://schemas.microsoft.com/office/word/2010/wordprocessingShape" xmlns:wpg="http://schemas.microsoft.com/office/word/2010/wordprocessingGroup" xmlns:mc="http://schemas.openxmlformats.org/markup-compatibility/2006" xmlns:wp14="http://schemas.microsoft.com/office/word/2010/wordprocessingDrawing" xmlns:w14="http://schemas.microsoft.com/office/word/2010/wordml" mc:Ignorable="w14 wp14">
   <w:body>
     <w:p>
       <w:pPr>
-        <w:spacing w:after="0" w:line="240" w:lineRule="auto"/>
+        <w:pStyle w:val="Normal"/>
+        <w:spacing w:lineRule="auto" w:line="240" w:before="0" w:after="0"/>
         <w:jc w:val="center"/>
-      </w:pPr>
-      <w:r>
+        <w:rPr/>
+      </w:pPr>
+      <w:r>
+        <w:rPr/>
         <w:t>C Notes</w:t>
       </w:r>
     </w:p>
     <w:sdt>
       <w:sdtPr>
-        <w:id w:val="-1755514753"/>
         <w:docPartObj>
           <w:docPartGallery w:val="Table of Contents"/>
-          <w:docPartUnique/>
+          <w:docPartUnique w:val="true"/>
         </w:docPartObj>
       </w:sdtPr>
-      <w:sdtEndPr>
-        <w:rPr>
-          <w:rFonts w:asciiTheme="minorHAnsi" w:eastAsiaTheme="minorHAnsi" w:hAnsiTheme="minorHAnsi" w:cstheme="minorBidi"/>
-          <w:b/>
-          <w:bCs/>
-          <w:noProof/>
-          <w:color w:val="auto"/>
-          <w:sz w:val="22"/>
-          <w:szCs w:val="22"/>
-        </w:rPr>
-      </w:sdtEndPr>
       <w:sdtContent>
         <w:p>
           <w:pPr>
             <w:pStyle w:val="TOCHeading"/>
-            <w:spacing w:line="240" w:lineRule="auto"/>
+            <w:spacing w:lineRule="auto" w:line="240"/>
+            <w:rPr/>
           </w:pPr>
           <w:r>
+            <w:rPr/>
             <w:t>Contents</w:t>
           </w:r>
         </w:p>
         <w:p>
           <w:pPr>
-            <w:pStyle w:val="TOC1"/>
+            <w:pStyle w:val="Contents1"/>
             <w:tabs>
-              <w:tab w:val="right" w:leader="dot" w:pos="9350"/>
+              <w:tab w:val="clear" w:pos="720"/>
+              <w:tab w:val="right" w:pos="9350" w:leader="dot"/>
             </w:tabs>
-            <w:spacing w:after="0" w:line="240" w:lineRule="auto"/>
-            <w:rPr>
-              <w:noProof/>
-            </w:rPr>
+            <w:spacing w:lineRule="auto" w:line="240" w:before="0" w:after="0"/>
+            <w:rPr/>
           </w:pPr>
           <w:r>
             <w:fldChar w:fldCharType="begin"/>
           </w:r>
           <w:r>
-            <w:instrText xml:space="preserve"> TOC \o "1-3" \h \z \u </w:instrText>
+            <w:rPr>
+              <w:webHidden/>
+              <w:rStyle w:val="IndexLink"/>
+            </w:rPr>
+            <w:instrText> TOC \z \o "1-3" \u \h</w:instrText>
           </w:r>
           <w:r>
+            <w:rPr>
+              <w:webHidden/>
+              <w:rStyle w:val="IndexLink"/>
+            </w:rPr>
             <w:fldChar w:fldCharType="separate"/>
           </w:r>
-          <w:hyperlink w:anchor="_Toc13041078" w:history="1">
+          <w:hyperlink w:anchor="_Toc13041078">
             <w:r>
               <w:rPr>
-                <w:rStyle w:val="Hyperlink"/>
-                <w:noProof/>
+                <w:webHidden/>
+                <w:rStyle w:val="IndexLink"/>
               </w:rPr>
               <w:t>Pointers</w:t>
             </w:r>
             <w:r>
               <w:rPr>
-                <w:noProof/>
-                <w:webHidden/>
-              </w:rPr>
-              <w:tab/>
-            </w:r>
-            <w:r>
-              <w:rPr>
-                <w:noProof/>
                 <w:webHidden/>
               </w:rPr>
               <w:fldChar w:fldCharType="begin"/>
             </w:r>
             <w:r>
               <w:rPr>
-                <w:noProof/>
                 <w:webHidden/>
               </w:rPr>
-              <w:instrText xml:space="preserve"> PAGEREF _Toc13041078 \h </w:instrText>
+              <w:instrText>PAGEREF _Toc13041078 \h</w:instrText>
             </w:r>
             <w:r>
               <w:rPr>
-                <w:noProof/>
-                <w:webHidden/>
-              </w:rPr>
-            </w:r>
-            <w:r>
-              <w:rPr>
-                <w:noProof/>
                 <w:webHidden/>
               </w:rPr>
               <w:fldChar w:fldCharType="separate"/>
             </w:r>
             <w:r>
               <w:rPr>
-                <w:noProof/>
-                <w:webHidden/>
+                <w:rStyle w:val="IndexLink"/>
+                <w:vanish w:val="false"/>
               </w:rPr>
+              <w:tab/>
               <w:t>1</w:t>
             </w:r>
             <w:r>
               <w:rPr>
-                <w:noProof/>
                 <w:webHidden/>
               </w:rPr>
               <w:fldChar w:fldCharType="end"/>
@@ -120,14 +104,15 @@
         </w:p>
         <w:p>
           <w:pPr>
-            <w:spacing w:after="0" w:line="240" w:lineRule="auto"/>
+            <w:pStyle w:val="Normal"/>
+            <w:spacing w:lineRule="auto" w:line="240" w:before="0" w:after="0"/>
+            <w:rPr/>
           </w:pPr>
           <w:r>
-            <w:rPr>
-              <w:b/>
-              <w:bCs/>
-              <w:noProof/>
-            </w:rPr>
+            <w:rPr/>
+          </w:r>
+          <w:r>
+            <w:rPr/>
             <w:fldChar w:fldCharType="end"/>
           </w:r>
         </w:p>
@@ -135,41 +120,48 @@
     </w:sdt>
     <w:p>
       <w:pPr>
-        <w:spacing w:after="0" w:line="240" w:lineRule="auto"/>
-      </w:pPr>
+        <w:pStyle w:val="Normal"/>
+        <w:spacing w:lineRule="auto" w:line="240" w:before="0" w:after="0"/>
+        <w:rPr/>
+      </w:pPr>
+      <w:r>
+        <w:rPr/>
+      </w:r>
     </w:p>
     <w:p>
       <w:pPr>
         <w:pStyle w:val="Heading1"/>
-        <w:spacing w:line="240" w:lineRule="auto"/>
+        <w:spacing w:lineRule="auto" w:line="240"/>
+        <w:rPr/>
       </w:pPr>
       <w:bookmarkStart w:id="0" w:name="_Toc13041078"/>
       <w:r>
+        <w:rPr/>
         <w:t>Pointers</w:t>
       </w:r>
       <w:bookmarkEnd w:id="0"/>
     </w:p>
     <w:p>
       <w:pPr>
-        <w:spacing w:after="0" w:line="240" w:lineRule="auto"/>
-      </w:pPr>
-      <w:r>
-        <w:rPr>
-          <w:noProof/>
-        </w:rPr>
+        <w:pStyle w:val="Normal"/>
+        <w:spacing w:lineRule="auto" w:line="240" w:before="0" w:after="0"/>
+        <w:rPr/>
+      </w:pPr>
+      <w:r>
+        <w:rPr/>
         <w:drawing>
-          <wp:anchor distT="0" distB="0" distL="114300" distR="114300" simplePos="0" relativeHeight="251658240" behindDoc="0" locked="0" layoutInCell="1" allowOverlap="1" wp14:anchorId="79D09B36" wp14:editId="5B44D0B5">
+          <wp:anchor behindDoc="0" distT="0" distB="3175" distL="114300" distR="114300" simplePos="0" locked="0" layoutInCell="1" allowOverlap="1" relativeHeight="2">
             <wp:simplePos x="0" y="0"/>
             <wp:positionH relativeFrom="margin">
               <wp:align>center</wp:align>
             </wp:positionH>
             <wp:positionV relativeFrom="paragraph">
-              <wp:posOffset>6160</wp:posOffset>
+              <wp:posOffset>6350</wp:posOffset>
             </wp:positionV>
-            <wp:extent cx="4160911" cy="2169009"/>
-            <wp:effectExtent l="0" t="0" r="0" b="3175"/>
+            <wp:extent cx="6122035" cy="3065780"/>
+            <wp:effectExtent l="0" t="0" r="0" b="0"/>
             <wp:wrapSquare wrapText="bothSides"/>
-            <wp:docPr id="1" name="Picture 1"/>
+            <wp:docPr id="1" name="Picture 1" descr=""/>
             <wp:cNvGraphicFramePr>
               <a:graphicFrameLocks xmlns:a="http://schemas.openxmlformats.org/drawingml/2006/main" noChangeAspect="1"/>
             </wp:cNvGraphicFramePr>
@@ -177,165 +169,76 @@
               <a:graphicData uri="http://schemas.openxmlformats.org/drawingml/2006/picture">
                 <pic:pic xmlns:pic="http://schemas.openxmlformats.org/drawingml/2006/picture">
                   <pic:nvPicPr>
-                    <pic:cNvPr id="1" name=""/>
-                    <pic:cNvPicPr/>
+                    <pic:cNvPr id="1" name="Picture 1" descr=""/>
+                    <pic:cNvPicPr>
+                      <a:picLocks noChangeAspect="1" noChangeArrowheads="1"/>
+                    </pic:cNvPicPr>
                   </pic:nvPicPr>
-                  <pic:blipFill rotWithShape="1">
-                    <a:blip r:embed="rId5" cstate="print">
-                      <a:extLst>
-                        <a:ext uri="{28A0092B-C50C-407E-A947-70E740481C1C}">
-                          <a14:useLocalDpi xmlns:a14="http://schemas.microsoft.com/office/drawing/2010/main" val="0"/>
-                        </a:ext>
-                      </a:extLst>
-                    </a:blip>
-                    <a:srcRect l="13086" t="35102" r="16886"/>
-                    <a:stretch/>
+                  <pic:blipFill>
+                    <a:blip r:embed="rId2"/>
+                    <a:srcRect l="13085" t="35110" r="16887" b="0"/>
+                    <a:stretch>
+                      <a:fillRect/>
+                    </a:stretch>
                   </pic:blipFill>
                   <pic:spPr bwMode="auto">
                     <a:xfrm>
                       <a:off x="0" y="0"/>
-                      <a:ext cx="4160911" cy="2169009"/>
+                      <a:ext cx="6122035" cy="3065780"/>
                     </a:xfrm>
                     <a:prstGeom prst="rect">
                       <a:avLst/>
                     </a:prstGeom>
-                    <a:ln>
-                      <a:noFill/>
-                    </a:ln>
-                    <a:extLst>
-                      <a:ext uri="{53640926-AAD7-44D8-BBD7-CCE9431645EC}">
-                        <a14:shadowObscured xmlns:a14="http://schemas.microsoft.com/office/drawing/2010/main"/>
-                      </a:ext>
-                    </a:extLst>
                   </pic:spPr>
                 </pic:pic>
               </a:graphicData>
             </a:graphic>
-            <wp14:sizeRelH relativeFrom="page">
-              <wp14:pctWidth>0</wp14:pctWidth>
-            </wp14:sizeRelH>
-            <wp14:sizeRelV relativeFrom="page">
-              <wp14:pctHeight>0</wp14:pctHeight>
-            </wp14:sizeRelV>
           </wp:anchor>
         </w:drawing>
       </w:r>
     </w:p>
     <w:p>
       <w:pPr>
-        <w:spacing w:after="0" w:line="240" w:lineRule="auto"/>
-      </w:pPr>
-    </w:p>
-    <w:p>
-      <w:pPr>
-        <w:spacing w:after="0" w:line="240" w:lineRule="auto"/>
-      </w:pPr>
-    </w:p>
-    <w:p>
-      <w:pPr>
-        <w:spacing w:after="0" w:line="240" w:lineRule="auto"/>
-      </w:pPr>
-      <w:r>
-        <w:br/>
-      </w:r>
-    </w:p>
-    <w:p>
-      <w:pPr>
-        <w:spacing w:after="0" w:line="240" w:lineRule="auto"/>
-      </w:pPr>
-    </w:p>
-    <w:p>
-      <w:pPr>
-        <w:spacing w:after="0" w:line="240" w:lineRule="auto"/>
-      </w:pPr>
-    </w:p>
-    <w:p>
-      <w:pPr>
-        <w:spacing w:after="0" w:line="240" w:lineRule="auto"/>
-      </w:pPr>
-    </w:p>
-    <w:p>
-      <w:pPr>
-        <w:spacing w:after="0" w:line="240" w:lineRule="auto"/>
-      </w:pPr>
-    </w:p>
-    <w:p>
-      <w:pPr>
-        <w:spacing w:after="0" w:line="240" w:lineRule="auto"/>
-      </w:pPr>
-    </w:p>
-    <w:p>
-      <w:pPr>
-        <w:spacing w:after="0" w:line="240" w:lineRule="auto"/>
-      </w:pPr>
-    </w:p>
-    <w:p>
-      <w:pPr>
-        <w:spacing w:after="0" w:line="240" w:lineRule="auto"/>
-      </w:pPr>
-    </w:p>
-    <w:p>
-      <w:pPr>
-        <w:spacing w:after="0" w:line="240" w:lineRule="auto"/>
-      </w:pPr>
-    </w:p>
-    <w:p>
-      <w:pPr>
-        <w:spacing w:after="0" w:line="240" w:lineRule="auto"/>
-      </w:pPr>
-    </w:p>
-    <w:p>
-      <w:pPr>
-        <w:spacing w:after="0" w:line="240" w:lineRule="auto"/>
-      </w:pPr>
-    </w:p>
-    <w:p>
-      <w:pPr>
-        <w:spacing w:after="0" w:line="240" w:lineRule="auto"/>
-      </w:pPr>
-    </w:p>
-    <w:p>
-      <w:pPr>
-        <w:spacing w:after="0" w:line="240" w:lineRule="auto"/>
-      </w:pPr>
-      <w:r>
-        <w:t>*</w:t>
-      </w:r>
-      <w:proofErr w:type="gramStart"/>
-      <w:r>
-        <w:t>p :</w:t>
-      </w:r>
-      <w:proofErr w:type="gramEnd"/>
-      <w:r>
-        <w:t xml:space="preserve"> the value of j.</w:t>
-      </w:r>
-    </w:p>
-    <w:p>
-      <w:pPr>
-        <w:spacing w:after="0" w:line="240" w:lineRule="auto"/>
-      </w:pPr>
-    </w:p>
-    <w:p>
-      <w:pPr>
-        <w:spacing w:after="0" w:line="240" w:lineRule="auto"/>
-      </w:pPr>
-      <w:r>
-        <w:rPr>
-          <w:noProof/>
-        </w:rPr>
+        <w:pStyle w:val="Normal"/>
+        <w:spacing w:lineRule="auto" w:line="240" w:before="0" w:after="0"/>
+        <w:rPr/>
+      </w:pPr>
+      <w:r>
+        <w:rPr/>
+        <w:t>*p : the value of j.</w:t>
+      </w:r>
+    </w:p>
+    <w:p>
+      <w:pPr>
+        <w:pStyle w:val="Normal"/>
+        <w:spacing w:lineRule="auto" w:line="240" w:before="0" w:after="0"/>
+        <w:rPr/>
+      </w:pPr>
+      <w:r>
+        <w:rPr/>
+      </w:r>
+    </w:p>
+    <w:p>
+      <w:pPr>
+        <w:pStyle w:val="Normal"/>
+        <w:spacing w:lineRule="auto" w:line="240" w:before="0" w:after="0"/>
+        <w:rPr/>
+      </w:pPr>
+      <w:r>
+        <w:rPr/>
         <w:drawing>
-          <wp:anchor distT="0" distB="0" distL="114300" distR="114300" simplePos="0" relativeHeight="251659264" behindDoc="0" locked="0" layoutInCell="1" allowOverlap="1" wp14:anchorId="25089A7A" wp14:editId="2D92D6E5">
+          <wp:anchor behindDoc="0" distT="0" distB="0" distL="114300" distR="114300" simplePos="0" locked="0" layoutInCell="1" allowOverlap="1" relativeHeight="3">
             <wp:simplePos x="0" y="0"/>
             <wp:positionH relativeFrom="column">
-              <wp:posOffset>1056005</wp:posOffset>
+              <wp:posOffset>125095</wp:posOffset>
             </wp:positionH>
             <wp:positionV relativeFrom="paragraph">
-              <wp:posOffset>254635</wp:posOffset>
+              <wp:posOffset>16510</wp:posOffset>
             </wp:positionV>
-            <wp:extent cx="3949700" cy="918210"/>
+            <wp:extent cx="6297295" cy="1463675"/>
             <wp:effectExtent l="0" t="0" r="0" b="0"/>
             <wp:wrapSquare wrapText="bothSides"/>
-            <wp:docPr id="2" name="Picture 2"/>
+            <wp:docPr id="2" name="Picture 2" descr=""/>
             <wp:cNvGraphicFramePr>
               <a:graphicFrameLocks xmlns:a="http://schemas.openxmlformats.org/drawingml/2006/main" noChangeAspect="1"/>
             </wp:cNvGraphicFramePr>
@@ -343,265 +246,306 @@
               <a:graphicData uri="http://schemas.openxmlformats.org/drawingml/2006/picture">
                 <pic:pic xmlns:pic="http://schemas.openxmlformats.org/drawingml/2006/picture">
                   <pic:nvPicPr>
-                    <pic:cNvPr id="1" name=""/>
-                    <pic:cNvPicPr/>
+                    <pic:cNvPr id="2" name="Picture 2" descr=""/>
+                    <pic:cNvPicPr>
+                      <a:picLocks noChangeAspect="1" noChangeArrowheads="1"/>
+                    </pic:cNvPicPr>
                   </pic:nvPicPr>
-                  <pic:blipFill rotWithShape="1">
-                    <a:blip r:embed="rId6" cstate="print">
-                      <a:extLst>
-                        <a:ext uri="{28A0092B-C50C-407E-A947-70E740481C1C}">
-                          <a14:useLocalDpi xmlns:a14="http://schemas.microsoft.com/office/drawing/2010/main" val="0"/>
-                        </a:ext>
-                      </a:extLst>
-                    </a:blip>
-                    <a:srcRect l="16046" t="45351" r="17482" b="27163"/>
-                    <a:stretch/>
+                  <pic:blipFill>
+                    <a:blip r:embed="rId3"/>
+                    <a:srcRect l="16046" t="45334" r="17474" b="27170"/>
+                    <a:stretch>
+                      <a:fillRect/>
+                    </a:stretch>
                   </pic:blipFill>
                   <pic:spPr bwMode="auto">
                     <a:xfrm>
                       <a:off x="0" y="0"/>
-                      <a:ext cx="3949700" cy="918210"/>
+                      <a:ext cx="6297295" cy="1463675"/>
                     </a:xfrm>
                     <a:prstGeom prst="rect">
                       <a:avLst/>
                     </a:prstGeom>
-                    <a:ln>
-                      <a:noFill/>
-                    </a:ln>
-                    <a:extLst>
-                      <a:ext uri="{53640926-AAD7-44D8-BBD7-CCE9431645EC}">
-                        <a14:shadowObscured xmlns:a14="http://schemas.microsoft.com/office/drawing/2010/main"/>
-                      </a:ext>
-                    </a:extLst>
                   </pic:spPr>
                 </pic:pic>
               </a:graphicData>
             </a:graphic>
-            <wp14:sizeRelH relativeFrom="page">
-              <wp14:pctWidth>0</wp14:pctWidth>
-            </wp14:sizeRelH>
-            <wp14:sizeRelV relativeFrom="page">
-              <wp14:pctHeight>0</wp14:pctHeight>
-            </wp14:sizeRelV>
           </wp:anchor>
         </w:drawing>
       </w:r>
     </w:p>
     <w:p>
       <w:pPr>
-        <w:spacing w:after="0" w:line="240" w:lineRule="auto"/>
-      </w:pPr>
-    </w:p>
-    <w:p>
-      <w:pPr>
-        <w:spacing w:after="0" w:line="240" w:lineRule="auto"/>
-      </w:pPr>
-    </w:p>
-    <w:p>
-      <w:pPr>
-        <w:spacing w:after="0" w:line="240" w:lineRule="auto"/>
-      </w:pPr>
-    </w:p>
-    <w:p>
-      <w:pPr>
-        <w:spacing w:after="0" w:line="240" w:lineRule="auto"/>
-        <w:rPr>
-          <w:rFonts w:ascii="roboto" w:hAnsi="roboto"/>
-          <w:color w:val="000000"/>
-          <w:shd w:val="clear" w:color="auto" w:fill="FFFFFF"/>
-        </w:rPr>
-      </w:pPr>
-    </w:p>
-    <w:p>
-      <w:pPr>
-        <w:spacing w:after="0" w:line="240" w:lineRule="auto"/>
-        <w:rPr>
-          <w:rFonts w:ascii="roboto" w:hAnsi="roboto"/>
-          <w:color w:val="000000"/>
-          <w:shd w:val="clear" w:color="auto" w:fill="FFFFFF"/>
-        </w:rPr>
-      </w:pPr>
-    </w:p>
-    <w:p>
-      <w:pPr>
-        <w:spacing w:after="0" w:line="240" w:lineRule="auto"/>
-        <w:rPr>
-          <w:rFonts w:ascii="roboto" w:hAnsi="roboto"/>
-          <w:color w:val="000000"/>
-          <w:shd w:val="clear" w:color="auto" w:fill="FFFFFF"/>
-        </w:rPr>
-      </w:pPr>
-    </w:p>
-    <w:p>
-      <w:pPr>
-        <w:spacing w:after="0" w:line="240" w:lineRule="auto"/>
-        <w:rPr>
-          <w:rFonts w:ascii="roboto" w:hAnsi="roboto"/>
-          <w:color w:val="000000"/>
-          <w:shd w:val="clear" w:color="auto" w:fill="FFFFFF"/>
-        </w:rPr>
-      </w:pPr>
-    </w:p>
-    <w:p>
-      <w:pPr>
-        <w:spacing w:after="0" w:line="240" w:lineRule="auto"/>
-        <w:rPr>
-          <w:rFonts w:ascii="roboto" w:hAnsi="roboto"/>
-          <w:color w:val="000000"/>
-          <w:shd w:val="clear" w:color="auto" w:fill="FFFFFF"/>
-        </w:rPr>
-      </w:pPr>
-    </w:p>
-    <w:p>
-      <w:pPr>
-        <w:spacing w:after="0" w:line="240" w:lineRule="auto"/>
-        <w:rPr>
-          <w:rFonts w:ascii="roboto" w:hAnsi="roboto"/>
-          <w:color w:val="000000"/>
-          <w:shd w:val="clear" w:color="auto" w:fill="FFFFFF"/>
-        </w:rPr>
-      </w:pPr>
-    </w:p>
-    <w:p>
-      <w:pPr>
-        <w:spacing w:after="0" w:line="240" w:lineRule="auto"/>
-        <w:rPr>
-          <w:rFonts w:ascii="roboto" w:hAnsi="roboto"/>
-          <w:color w:val="000000"/>
-          <w:shd w:val="clear" w:color="auto" w:fill="FFFFFF"/>
-        </w:rPr>
-      </w:pPr>
-      <w:r>
-        <w:rPr>
-          <w:rFonts w:ascii="roboto" w:hAnsi="roboto"/>
-          <w:color w:val="000000"/>
-          <w:shd w:val="clear" w:color="auto" w:fill="FFFFFF"/>
+        <w:pStyle w:val="Normal"/>
+        <w:spacing w:lineRule="auto" w:line="240" w:before="0" w:after="0"/>
+        <w:rPr/>
+      </w:pPr>
+      <w:r>
+        <w:rPr/>
+      </w:r>
+    </w:p>
+    <w:p>
+      <w:pPr>
+        <w:pStyle w:val="Normal"/>
+        <w:spacing w:lineRule="auto" w:line="240" w:before="0" w:after="0"/>
+        <w:rPr/>
+      </w:pPr>
+      <w:r>
+        <w:rPr/>
+      </w:r>
+    </w:p>
+    <w:p>
+      <w:pPr>
+        <w:pStyle w:val="Normal"/>
+        <w:spacing w:lineRule="auto" w:line="240" w:before="0" w:after="0"/>
+        <w:rPr/>
+      </w:pPr>
+      <w:r>
+        <w:rPr/>
+      </w:r>
+    </w:p>
+    <w:p>
+      <w:pPr>
+        <w:pStyle w:val="Normal"/>
+        <w:spacing w:lineRule="auto" w:line="240" w:before="0" w:after="0"/>
+        <w:rPr>
+          <w:rFonts w:ascii="roboto" w:hAnsi="roboto"/>
+          <w:color w:val="000000"/>
+          <w:highlight w:val="white"/>
+        </w:rPr>
+      </w:pPr>
+      <w:r>
+        <w:rPr>
+          <w:rFonts w:ascii="roboto" w:hAnsi="roboto"/>
+          <w:color w:val="000000"/>
+          <w:shd w:fill="FFFFFF" w:val="clear"/>
+        </w:rPr>
+      </w:r>
+    </w:p>
+    <w:p>
+      <w:pPr>
+        <w:pStyle w:val="Normal"/>
+        <w:spacing w:lineRule="auto" w:line="240" w:before="0" w:after="0"/>
+        <w:rPr>
+          <w:rFonts w:ascii="roboto" w:hAnsi="roboto"/>
+          <w:color w:val="000000"/>
+          <w:highlight w:val="white"/>
+        </w:rPr>
+      </w:pPr>
+      <w:r>
+        <w:rPr>
+          <w:rFonts w:ascii="roboto" w:hAnsi="roboto"/>
+          <w:color w:val="000000"/>
+          <w:shd w:fill="FFFFFF" w:val="clear"/>
+        </w:rPr>
+      </w:r>
+    </w:p>
+    <w:p>
+      <w:pPr>
+        <w:pStyle w:val="Normal"/>
+        <w:spacing w:lineRule="auto" w:line="240" w:before="0" w:after="0"/>
+        <w:rPr>
+          <w:rFonts w:ascii="roboto" w:hAnsi="roboto"/>
+          <w:color w:val="000000"/>
+          <w:highlight w:val="white"/>
+        </w:rPr>
+      </w:pPr>
+      <w:r>
+        <w:rPr>
+          <w:rFonts w:ascii="roboto" w:hAnsi="roboto"/>
+          <w:color w:val="000000"/>
+          <w:shd w:fill="FFFFFF" w:val="clear"/>
+        </w:rPr>
+      </w:r>
+    </w:p>
+    <w:p>
+      <w:pPr>
+        <w:pStyle w:val="Normal"/>
+        <w:spacing w:lineRule="auto" w:line="240" w:before="0" w:after="0"/>
+        <w:rPr>
+          <w:rFonts w:ascii="roboto" w:hAnsi="roboto"/>
+          <w:color w:val="000000"/>
+          <w:highlight w:val="white"/>
+        </w:rPr>
+      </w:pPr>
+      <w:r>
+        <w:rPr>
+          <w:rFonts w:ascii="roboto" w:hAnsi="roboto"/>
+          <w:color w:val="000000"/>
+          <w:shd w:fill="FFFFFF" w:val="clear"/>
+        </w:rPr>
+      </w:r>
+    </w:p>
+    <w:p>
+      <w:pPr>
+        <w:pStyle w:val="Normal"/>
+        <w:spacing w:lineRule="auto" w:line="240" w:before="0" w:after="0"/>
+        <w:rPr>
+          <w:rFonts w:ascii="roboto" w:hAnsi="roboto"/>
+          <w:color w:val="000000"/>
+          <w:highlight w:val="white"/>
+        </w:rPr>
+      </w:pPr>
+      <w:r>
+        <w:rPr>
+          <w:rFonts w:ascii="roboto" w:hAnsi="roboto"/>
+          <w:color w:val="000000"/>
+          <w:shd w:fill="FFFFFF" w:val="clear"/>
+        </w:rPr>
+      </w:r>
+    </w:p>
+    <w:p>
+      <w:pPr>
+        <w:pStyle w:val="Normal"/>
+        <w:spacing w:lineRule="auto" w:line="240" w:before="0" w:after="0"/>
+        <w:rPr>
+          <w:rFonts w:ascii="roboto" w:hAnsi="roboto"/>
+          <w:color w:val="000000"/>
+          <w:highlight w:val="white"/>
+        </w:rPr>
+      </w:pPr>
+      <w:r>
+        <w:rPr>
+          <w:rFonts w:ascii="roboto" w:hAnsi="roboto"/>
+          <w:color w:val="000000"/>
+          <w:shd w:fill="FFFFFF" w:val="clear"/>
+        </w:rPr>
+      </w:r>
+    </w:p>
+    <w:p>
+      <w:pPr>
+        <w:pStyle w:val="Normal"/>
+        <w:spacing w:lineRule="auto" w:line="240" w:before="0" w:after="0"/>
+        <w:rPr>
+          <w:rFonts w:ascii="roboto" w:hAnsi="roboto"/>
+          <w:color w:val="000000"/>
+          <w:highlight w:val="white"/>
+        </w:rPr>
+      </w:pPr>
+      <w:r>
+        <w:rPr>
+          <w:rFonts w:ascii="roboto" w:hAnsi="roboto"/>
+          <w:color w:val="000000"/>
+          <w:shd w:fill="FFFFFF" w:val="clear"/>
         </w:rPr>
         <w:t>Note that parentheses are required for the ++ operator to increment the value being pointed to. The same is true when using the -- operator.</w:t>
       </w:r>
     </w:p>
     <w:p>
       <w:pPr>
-        <w:spacing w:after="0" w:line="240" w:lineRule="auto"/>
-        <w:rPr>
-          <w:rFonts w:ascii="roboto" w:hAnsi="roboto"/>
-          <w:color w:val="000000"/>
-          <w:shd w:val="clear" w:color="auto" w:fill="FFFFFF"/>
-        </w:rPr>
-      </w:pPr>
-    </w:p>
-    <w:p>
-      <w:pPr>
-        <w:spacing w:after="0" w:line="240" w:lineRule="auto"/>
-        <w:rPr>
-          <w:rFonts w:ascii="roboto" w:hAnsi="roboto"/>
-          <w:color w:val="000000"/>
-          <w:shd w:val="clear" w:color="auto" w:fill="FFFFFF"/>
-        </w:rPr>
-      </w:pPr>
-      <w:r>
-        <w:rPr>
-          <w:rFonts w:ascii="roboto" w:hAnsi="roboto"/>
-          <w:color w:val="000000"/>
-          <w:shd w:val="clear" w:color="auto" w:fill="FFFFFF"/>
+        <w:pStyle w:val="Normal"/>
+        <w:spacing w:lineRule="auto" w:line="240" w:before="0" w:after="0"/>
+        <w:rPr>
+          <w:rFonts w:ascii="roboto" w:hAnsi="roboto"/>
+          <w:color w:val="000000"/>
+          <w:highlight w:val="white"/>
+        </w:rPr>
+      </w:pPr>
+      <w:r>
+        <w:rPr>
+          <w:rFonts w:ascii="roboto" w:hAnsi="roboto"/>
+          <w:color w:val="000000"/>
+          <w:shd w:fill="FFFFFF" w:val="clear"/>
+        </w:rPr>
+      </w:r>
+    </w:p>
+    <w:p>
+      <w:pPr>
+        <w:pStyle w:val="Normal"/>
+        <w:spacing w:lineRule="auto" w:line="240" w:before="0" w:after="0"/>
+        <w:rPr>
+          <w:rFonts w:ascii="roboto" w:hAnsi="roboto"/>
+          <w:color w:val="000000"/>
+          <w:highlight w:val="white"/>
+        </w:rPr>
+      </w:pPr>
+      <w:r>
+        <w:rPr>
+          <w:rFonts w:ascii="roboto" w:hAnsi="roboto"/>
+          <w:color w:val="000000"/>
+          <w:shd w:fill="FFFFFF" w:val="clear"/>
         </w:rPr>
         <w:t>Example:</w:t>
       </w:r>
     </w:p>
     <w:p>
       <w:pPr>
-        <w:spacing w:after="0" w:line="240" w:lineRule="auto"/>
-        <w:rPr>
-          <w:rFonts w:ascii="roboto" w:hAnsi="roboto"/>
-          <w:color w:val="000000"/>
-          <w:shd w:val="clear" w:color="auto" w:fill="FFFFFF"/>
-        </w:rPr>
-      </w:pPr>
-      <w:r>
-        <w:rPr>
-          <w:rFonts w:ascii="roboto" w:hAnsi="roboto"/>
-          <w:color w:val="000000"/>
-          <w:shd w:val="clear" w:color="auto" w:fill="FFFFFF"/>
-        </w:rPr>
-        <w:t>(*</w:t>
-      </w:r>
-      <w:proofErr w:type="gramStart"/>
-      <w:r>
-        <w:rPr>
-          <w:rFonts w:ascii="roboto" w:hAnsi="roboto"/>
-          <w:color w:val="000000"/>
-          <w:shd w:val="clear" w:color="auto" w:fill="FFFFFF"/>
-        </w:rPr>
-        <w:t>p)</w:t>
-      </w:r>
-      <w:r>
-        <w:rPr>
-          <w:rFonts w:ascii="roboto" w:hAnsi="roboto"/>
-          <w:color w:val="000000"/>
-          <w:shd w:val="clear" w:color="auto" w:fill="FFFFFF"/>
-        </w:rPr>
-        <w:t>+</w:t>
-      </w:r>
-      <w:proofErr w:type="gramEnd"/>
-      <w:r>
-        <w:rPr>
-          <w:rFonts w:ascii="roboto" w:hAnsi="roboto"/>
-          <w:color w:val="000000"/>
-          <w:shd w:val="clear" w:color="auto" w:fill="FFFFFF"/>
-        </w:rPr>
-        <w:t>+;</w:t>
-      </w:r>
-    </w:p>
-    <w:p>
-      <w:pPr>
-        <w:spacing w:after="0" w:line="240" w:lineRule="auto"/>
-      </w:pPr>
-    </w:p>
-    <w:p>
-      <w:pPr>
-        <w:spacing w:after="0" w:line="240" w:lineRule="auto"/>
-      </w:pPr>
-      <w:bookmarkStart w:id="1" w:name="_GoBack"/>
-      <w:bookmarkEnd w:id="1"/>
+        <w:pStyle w:val="Normal"/>
+        <w:spacing w:lineRule="auto" w:line="240" w:before="0" w:after="0"/>
+        <w:rPr>
+          <w:rFonts w:ascii="roboto" w:hAnsi="roboto"/>
+          <w:color w:val="000000"/>
+          <w:highlight w:val="white"/>
+        </w:rPr>
+      </w:pPr>
+      <w:r>
+        <w:rPr>
+          <w:rFonts w:ascii="roboto" w:hAnsi="roboto"/>
+          <w:color w:val="000000"/>
+          <w:shd w:fill="FFFFFF" w:val="clear"/>
+        </w:rPr>
+        <w:t>(*p)++;</w:t>
+      </w:r>
+    </w:p>
+    <w:p>
+      <w:pPr>
+        <w:pStyle w:val="Normal"/>
+        <w:spacing w:lineRule="auto" w:line="240" w:before="0" w:after="0"/>
+        <w:rPr/>
+      </w:pPr>
+      <w:r>
+        <w:rPr/>
+      </w:r>
+    </w:p>
+    <w:p>
+      <w:pPr>
+        <w:pStyle w:val="Normal"/>
+        <w:spacing w:lineRule="auto" w:line="240" w:before="0" w:after="0"/>
+        <w:rPr/>
+      </w:pPr>
+      <w:r>
+        <w:rPr/>
+      </w:r>
     </w:p>
     <w:sectPr>
+      <w:type w:val="nextPage"/>
       <w:pgSz w:w="12240" w:h="15840"/>
-      <w:pgMar w:top="1440" w:right="1440" w:bottom="1440" w:left="1440" w:header="720" w:footer="720" w:gutter="0"/>
-      <w:cols w:space="720"/>
-      <w:docGrid w:linePitch="360"/>
+      <w:pgMar w:left="1440" w:right="1440" w:header="0" w:top="1440" w:footer="0" w:bottom="1440" w:gutter="0"/>
+      <w:pgNumType w:fmt="decimal"/>
+      <w:formProt w:val="false"/>
+      <w:textDirection w:val="lrTb"/>
+      <w:docGrid w:type="default" w:linePitch="360" w:charSpace="4096"/>
     </w:sectPr>
   </w:body>
 </w:document>
 </file>
 
 <file path=word/styles.xml><?xml version="1.0" encoding="utf-8"?>
-<w:styles xmlns:mc="http://schemas.openxmlformats.org/markup-compatibility/2006" xmlns:r="http://schemas.openxmlformats.org/officeDocument/2006/relationships" xmlns:w="http://schemas.openxmlformats.org/wordprocessingml/2006/main" xmlns:w14="http://schemas.microsoft.com/office/word/2010/wordml" xmlns:w15="http://schemas.microsoft.com/office/word/2012/wordml" xmlns:w16cid="http://schemas.microsoft.com/office/word/2016/wordml/cid" xmlns:w16se="http://schemas.microsoft.com/office/word/2015/wordml/symex" mc:Ignorable="w14 w15 w16se w16cid">
+<w:styles xmlns:w="http://schemas.openxmlformats.org/wordprocessingml/2006/main" xmlns:w14="http://schemas.microsoft.com/office/word/2010/wordml" xmlns:mc="http://schemas.openxmlformats.org/markup-compatibility/2006" mc:Ignorable="w14">
   <w:docDefaults>
     <w:rPrDefault>
       <w:rPr>
-        <w:rFonts w:asciiTheme="minorHAnsi" w:eastAsiaTheme="minorHAnsi" w:hAnsiTheme="minorHAnsi" w:cstheme="minorBidi"/>
+        <w:rFonts w:ascii="Calibri" w:hAnsi="Calibri" w:eastAsia="Calibri" w:cs="" w:asciiTheme="minorHAnsi" w:cstheme="minorBidi" w:eastAsiaTheme="minorHAnsi" w:hAnsiTheme="minorHAnsi"/>
         <w:sz w:val="22"/>
         <w:szCs w:val="22"/>
         <w:lang w:val="en-US" w:eastAsia="en-US" w:bidi="ar-SA"/>
       </w:rPr>
     </w:rPrDefault>
     <w:pPrDefault>
-      <w:pPr>
-        <w:spacing w:after="160" w:line="259" w:lineRule="auto"/>
-      </w:pPr>
+      <w:pPr/>
     </w:pPrDefault>
   </w:docDefaults>
   <w:latentStyles w:defLockedState="0" w:defUIPriority="99" w:defSemiHidden="0" w:defUnhideWhenUsed="0" w:defQFormat="0" w:count="376">
     <w:lsdException w:name="Normal" w:uiPriority="0" w:qFormat="1"/>
     <w:lsdException w:name="heading 1" w:uiPriority="9" w:qFormat="1"/>
-    <w:lsdException w:name="heading 2" w:semiHidden="1" w:uiPriority="9" w:unhideWhenUsed="1" w:qFormat="1"/>
-    <w:lsdException w:name="heading 3" w:semiHidden="1" w:uiPriority="9" w:unhideWhenUsed="1" w:qFormat="1"/>
-    <w:lsdException w:name="heading 4" w:semiHidden="1" w:uiPriority="9" w:unhideWhenUsed="1" w:qFormat="1"/>
-    <w:lsdException w:name="heading 5" w:semiHidden="1" w:uiPriority="9" w:unhideWhenUsed="1" w:qFormat="1"/>
-    <w:lsdException w:name="heading 6" w:semiHidden="1" w:uiPriority="9" w:unhideWhenUsed="1" w:qFormat="1"/>
-    <w:lsdException w:name="heading 7" w:semiHidden="1" w:uiPriority="9" w:unhideWhenUsed="1" w:qFormat="1"/>
-    <w:lsdException w:name="heading 8" w:semiHidden="1" w:uiPriority="9" w:unhideWhenUsed="1" w:qFormat="1"/>
-    <w:lsdException w:name="heading 9" w:semiHidden="1" w:uiPriority="9" w:unhideWhenUsed="1" w:qFormat="1"/>
+    <w:lsdException w:name="heading 2" w:uiPriority="9" w:semiHidden="1" w:unhideWhenUsed="1" w:qFormat="1"/>
+    <w:lsdException w:name="heading 3" w:uiPriority="9" w:semiHidden="1" w:unhideWhenUsed="1" w:qFormat="1"/>
+    <w:lsdException w:name="heading 4" w:uiPriority="9" w:semiHidden="1" w:unhideWhenUsed="1" w:qFormat="1"/>
+    <w:lsdException w:name="heading 5" w:uiPriority="9" w:semiHidden="1" w:unhideWhenUsed="1" w:qFormat="1"/>
+    <w:lsdException w:name="heading 6" w:uiPriority="9" w:semiHidden="1" w:unhideWhenUsed="1" w:qFormat="1"/>
+    <w:lsdException w:name="heading 7" w:uiPriority="9" w:semiHidden="1" w:unhideWhenUsed="1" w:qFormat="1"/>
+    <w:lsdException w:name="heading 8" w:uiPriority="9" w:semiHidden="1" w:unhideWhenUsed="1" w:qFormat="1"/>
+    <w:lsdException w:name="heading 9" w:uiPriority="9" w:semiHidden="1" w:unhideWhenUsed="1" w:qFormat="1"/>
     <w:lsdException w:name="index 1" w:semiHidden="1" w:unhideWhenUsed="1"/>
     <w:lsdException w:name="index 2" w:semiHidden="1" w:unhideWhenUsed="1"/>
     <w:lsdException w:name="index 3" w:semiHidden="1" w:unhideWhenUsed="1"/>
@@ -611,22 +555,22 @@
     <w:lsdException w:name="index 7" w:semiHidden="1" w:unhideWhenUsed="1"/>
     <w:lsdException w:name="index 8" w:semiHidden="1" w:unhideWhenUsed="1"/>
     <w:lsdException w:name="index 9" w:semiHidden="1" w:unhideWhenUsed="1"/>
-    <w:lsdException w:name="toc 1" w:semiHidden="1" w:uiPriority="39" w:unhideWhenUsed="1"/>
-    <w:lsdException w:name="toc 2" w:semiHidden="1" w:uiPriority="39" w:unhideWhenUsed="1"/>
-    <w:lsdException w:name="toc 3" w:semiHidden="1" w:uiPriority="39" w:unhideWhenUsed="1"/>
-    <w:lsdException w:name="toc 4" w:semiHidden="1" w:uiPriority="39" w:unhideWhenUsed="1"/>
-    <w:lsdException w:name="toc 5" w:semiHidden="1" w:uiPriority="39" w:unhideWhenUsed="1"/>
-    <w:lsdException w:name="toc 6" w:semiHidden="1" w:uiPriority="39" w:unhideWhenUsed="1"/>
-    <w:lsdException w:name="toc 7" w:semiHidden="1" w:uiPriority="39" w:unhideWhenUsed="1"/>
-    <w:lsdException w:name="toc 8" w:semiHidden="1" w:uiPriority="39" w:unhideWhenUsed="1"/>
-    <w:lsdException w:name="toc 9" w:semiHidden="1" w:uiPriority="39" w:unhideWhenUsed="1"/>
+    <w:lsdException w:name="toc 1" w:uiPriority="39" w:semiHidden="1" w:unhideWhenUsed="1"/>
+    <w:lsdException w:name="toc 2" w:uiPriority="39" w:semiHidden="1" w:unhideWhenUsed="1"/>
+    <w:lsdException w:name="toc 3" w:uiPriority="39" w:semiHidden="1" w:unhideWhenUsed="1"/>
+    <w:lsdException w:name="toc 4" w:uiPriority="39" w:semiHidden="1" w:unhideWhenUsed="1"/>
+    <w:lsdException w:name="toc 5" w:uiPriority="39" w:semiHidden="1" w:unhideWhenUsed="1"/>
+    <w:lsdException w:name="toc 6" w:uiPriority="39" w:semiHidden="1" w:unhideWhenUsed="1"/>
+    <w:lsdException w:name="toc 7" w:uiPriority="39" w:semiHidden="1" w:unhideWhenUsed="1"/>
+    <w:lsdException w:name="toc 8" w:uiPriority="39" w:semiHidden="1" w:unhideWhenUsed="1"/>
+    <w:lsdException w:name="toc 9" w:uiPriority="39" w:semiHidden="1" w:unhideWhenUsed="1"/>
     <w:lsdException w:name="Normal Indent" w:semiHidden="1" w:unhideWhenUsed="1"/>
     <w:lsdException w:name="footnote text" w:semiHidden="1" w:unhideWhenUsed="1"/>
     <w:lsdException w:name="annotation text" w:semiHidden="1" w:unhideWhenUsed="1"/>
     <w:lsdException w:name="header" w:semiHidden="1" w:unhideWhenUsed="1"/>
     <w:lsdException w:name="footer" w:semiHidden="1" w:unhideWhenUsed="1"/>
     <w:lsdException w:name="index heading" w:semiHidden="1" w:unhideWhenUsed="1"/>
-    <w:lsdException w:name="caption" w:semiHidden="1" w:uiPriority="35" w:unhideWhenUsed="1" w:qFormat="1"/>
+    <w:lsdException w:name="caption" w:uiPriority="35" w:semiHidden="1" w:unhideWhenUsed="1" w:qFormat="1"/>
     <w:lsdException w:name="table of figures" w:semiHidden="1" w:unhideWhenUsed="1"/>
     <w:lsdException w:name="envelope address" w:semiHidden="1" w:unhideWhenUsed="1"/>
     <w:lsdException w:name="envelope return" w:semiHidden="1" w:unhideWhenUsed="1"/>
@@ -657,7 +601,7 @@
     <w:lsdException w:name="Title" w:uiPriority="10" w:qFormat="1"/>
     <w:lsdException w:name="Closing" w:semiHidden="1" w:unhideWhenUsed="1"/>
     <w:lsdException w:name="Signature" w:semiHidden="1" w:unhideWhenUsed="1"/>
-    <w:lsdException w:name="Default Paragraph Font" w:semiHidden="1" w:uiPriority="1" w:unhideWhenUsed="1"/>
+    <w:lsdException w:name="Default Paragraph Font" w:uiPriority="1" w:semiHidden="1" w:unhideWhenUsed="1"/>
     <w:lsdException w:name="Body Text" w:semiHidden="1" w:unhideWhenUsed="1"/>
     <w:lsdException w:name="Body Text Indent" w:semiHidden="1" w:unhideWhenUsed="1"/>
     <w:lsdException w:name="List Continue" w:semiHidden="1" w:unhideWhenUsed="1"/>
@@ -854,8 +798,8 @@
     <w:lsdException w:name="Subtle Reference" w:uiPriority="31" w:qFormat="1"/>
     <w:lsdException w:name="Intense Reference" w:uiPriority="32" w:qFormat="1"/>
     <w:lsdException w:name="Book Title" w:uiPriority="33" w:qFormat="1"/>
-    <w:lsdException w:name="Bibliography" w:semiHidden="1" w:uiPriority="37" w:unhideWhenUsed="1"/>
-    <w:lsdException w:name="TOC Heading" w:semiHidden="1" w:uiPriority="39" w:unhideWhenUsed="1" w:qFormat="1"/>
+    <w:lsdException w:name="Bibliography" w:uiPriority="37" w:semiHidden="1" w:unhideWhenUsed="1"/>
+    <w:lsdException w:name="TOC Heading" w:uiPriority="39" w:semiHidden="1" w:unhideWhenUsed="1" w:qFormat="1"/>
     <w:lsdException w:name="Plain Table 1" w:uiPriority="41"/>
     <w:lsdException w:name="Plain Table 2" w:uiPriority="42"/>
     <w:lsdException w:name="Plain Table 3" w:uiPriority="43"/>
@@ -966,36 +910,171 @@
     <w:lsdException w:name="Unresolved Mention" w:semiHidden="1" w:unhideWhenUsed="1"/>
     <w:lsdException w:name="Smart Link" w:semiHidden="1" w:unhideWhenUsed="1"/>
   </w:latentStyles>
-  <w:style w:type="paragraph" w:default="1" w:styleId="Normal">
+  <w:style w:type="paragraph" w:styleId="Normal" w:default="1">
     <w:name w:val="Normal"/>
     <w:qFormat/>
+    <w:pPr>
+      <w:widowControl/>
+      <w:bidi w:val="0"/>
+      <w:spacing w:lineRule="auto" w:line="259" w:before="0" w:after="160"/>
+      <w:jc w:val="left"/>
+    </w:pPr>
+    <w:rPr>
+      <w:rFonts w:ascii="Calibri" w:hAnsi="Calibri" w:eastAsia="Calibri" w:cs="" w:asciiTheme="minorHAnsi" w:cstheme="minorBidi" w:eastAsiaTheme="minorHAnsi" w:hAnsiTheme="minorHAnsi"/>
+      <w:color w:val="auto"/>
+      <w:kern w:val="0"/>
+      <w:sz w:val="22"/>
+      <w:szCs w:val="22"/>
+      <w:lang w:val="en-US" w:eastAsia="en-US" w:bidi="ar-SA"/>
+    </w:rPr>
   </w:style>
   <w:style w:type="paragraph" w:styleId="Heading1">
-    <w:name w:val="heading 1"/>
+    <w:name w:val="Heading 1"/>
     <w:basedOn w:val="Normal"/>
     <w:next w:val="Normal"/>
     <w:link w:val="Heading1Char"/>
     <w:uiPriority w:val="9"/>
     <w:qFormat/>
-    <w:rsid w:val="00B0456A"/>
+    <w:rsid w:val="00b0456a"/>
     <w:pPr>
-      <w:keepNext/>
+      <w:keepNext w:val="true"/>
       <w:keepLines/>
       <w:spacing w:before="240" w:after="0"/>
       <w:outlineLvl w:val="0"/>
     </w:pPr>
     <w:rPr>
-      <w:rFonts w:asciiTheme="majorHAnsi" w:eastAsiaTheme="majorEastAsia" w:hAnsiTheme="majorHAnsi" w:cstheme="majorBidi"/>
-      <w:color w:val="2F5496" w:themeColor="accent1" w:themeShade="BF"/>
+      <w:rFonts w:ascii="Calibri Light" w:hAnsi="Calibri Light" w:eastAsia="" w:cs="" w:asciiTheme="majorHAnsi" w:cstheme="majorBidi" w:eastAsiaTheme="majorEastAsia" w:hAnsiTheme="majorHAnsi"/>
+      <w:color w:val="2F5496" w:themeColor="accent1" w:themeShade="bf"/>
       <w:sz w:val="32"/>
       <w:szCs w:val="32"/>
     </w:rPr>
   </w:style>
-  <w:style w:type="character" w:default="1" w:styleId="DefaultParagraphFont">
+  <w:style w:type="character" w:styleId="DefaultParagraphFont" w:default="1">
     <w:name w:val="Default Paragraph Font"/>
     <w:uiPriority w:val="1"/>
     <w:semiHidden/>
     <w:unhideWhenUsed/>
+    <w:qFormat/>
+    <w:rPr/>
+  </w:style>
+  <w:style w:type="character" w:styleId="Heading1Char" w:customStyle="1">
+    <w:name w:val="Heading 1 Char"/>
+    <w:basedOn w:val="DefaultParagraphFont"/>
+    <w:link w:val="Heading1"/>
+    <w:uiPriority w:val="9"/>
+    <w:qFormat/>
+    <w:rsid w:val="00b0456a"/>
+    <w:rPr>
+      <w:rFonts w:ascii="Calibri Light" w:hAnsi="Calibri Light" w:eastAsia="" w:cs="" w:asciiTheme="majorHAnsi" w:cstheme="majorBidi" w:eastAsiaTheme="majorEastAsia" w:hAnsiTheme="majorHAnsi"/>
+      <w:color w:val="2F5496" w:themeColor="accent1" w:themeShade="bf"/>
+      <w:sz w:val="32"/>
+      <w:szCs w:val="32"/>
+    </w:rPr>
+  </w:style>
+  <w:style w:type="character" w:styleId="InternetLink">
+    <w:name w:val="Internet Link"/>
+    <w:basedOn w:val="DefaultParagraphFont"/>
+    <w:uiPriority w:val="99"/>
+    <w:unhideWhenUsed/>
+    <w:rsid w:val="00b0456a"/>
+    <w:rPr>
+      <w:color w:val="0563C1" w:themeColor="hyperlink"/>
+      <w:u w:val="single"/>
+    </w:rPr>
+  </w:style>
+  <w:style w:type="character" w:styleId="IndexLink">
+    <w:name w:val="Index Link"/>
+    <w:qFormat/>
+    <w:rPr/>
+  </w:style>
+  <w:style w:type="paragraph" w:styleId="Heading">
+    <w:name w:val="Heading"/>
+    <w:basedOn w:val="Normal"/>
+    <w:next w:val="TextBody"/>
+    <w:qFormat/>
+    <w:pPr>
+      <w:keepNext w:val="true"/>
+      <w:spacing w:before="240" w:after="120"/>
+    </w:pPr>
+    <w:rPr>
+      <w:rFonts w:ascii="Liberation Sans" w:hAnsi="Liberation Sans" w:eastAsia="Noto Sans CJK SC Regular" w:cs="Lohit Devanagari"/>
+      <w:sz w:val="28"/>
+      <w:szCs w:val="28"/>
+    </w:rPr>
+  </w:style>
+  <w:style w:type="paragraph" w:styleId="TextBody">
+    <w:name w:val="Body Text"/>
+    <w:basedOn w:val="Normal"/>
+    <w:pPr>
+      <w:spacing w:lineRule="auto" w:line="276" w:before="0" w:after="140"/>
+    </w:pPr>
+    <w:rPr/>
+  </w:style>
+  <w:style w:type="paragraph" w:styleId="List">
+    <w:name w:val="List"/>
+    <w:basedOn w:val="TextBody"/>
+    <w:pPr/>
+    <w:rPr>
+      <w:rFonts w:cs="Lohit Devanagari"/>
+    </w:rPr>
+  </w:style>
+  <w:style w:type="paragraph" w:styleId="Caption">
+    <w:name w:val="Caption"/>
+    <w:basedOn w:val="Normal"/>
+    <w:qFormat/>
+    <w:pPr>
+      <w:suppressLineNumbers/>
+      <w:spacing w:before="120" w:after="120"/>
+    </w:pPr>
+    <w:rPr>
+      <w:rFonts w:cs="Lohit Devanagari"/>
+      <w:i/>
+      <w:iCs/>
+      <w:sz w:val="24"/>
+      <w:szCs w:val="24"/>
+    </w:rPr>
+  </w:style>
+  <w:style w:type="paragraph" w:styleId="Index">
+    <w:name w:val="Index"/>
+    <w:basedOn w:val="Normal"/>
+    <w:qFormat/>
+    <w:pPr>
+      <w:suppressLineNumbers/>
+    </w:pPr>
+    <w:rPr>
+      <w:rFonts w:cs="Lohit Devanagari"/>
+    </w:rPr>
+  </w:style>
+  <w:style w:type="paragraph" w:styleId="TOCHeading">
+    <w:name w:val="TOC Heading"/>
+    <w:basedOn w:val="Heading1"/>
+    <w:next w:val="Normal"/>
+    <w:uiPriority w:val="39"/>
+    <w:unhideWhenUsed/>
+    <w:qFormat/>
+    <w:rsid w:val="00b0456a"/>
+    <w:pPr/>
+    <w:rPr/>
+  </w:style>
+  <w:style w:type="paragraph" w:styleId="Contents1">
+    <w:name w:val="TOC 1"/>
+    <w:basedOn w:val="Normal"/>
+    <w:next w:val="Normal"/>
+    <w:autoRedefine/>
+    <w:uiPriority w:val="39"/>
+    <w:unhideWhenUsed/>
+    <w:rsid w:val="00b0456a"/>
+    <w:pPr>
+      <w:spacing w:before="0" w:after="100"/>
+    </w:pPr>
+    <w:rPr/>
+  </w:style>
+  <w:style w:type="numbering" w:styleId="NoList" w:default="1">
+    <w:name w:val="No List"/>
+    <w:uiPriority w:val="99"/>
+    <w:semiHidden/>
+    <w:unhideWhenUsed/>
+    <w:qFormat/>
   </w:style>
   <w:style w:type="table" w:default="1" w:styleId="TableNormal">
     <w:name w:val="Normal Table"/>
@@ -1011,60 +1090,6 @@
         <w:right w:w="108" w:type="dxa"/>
       </w:tblCellMar>
     </w:tblPr>
-  </w:style>
-  <w:style w:type="numbering" w:default="1" w:styleId="NoList">
-    <w:name w:val="No List"/>
-    <w:uiPriority w:val="99"/>
-    <w:semiHidden/>
-    <w:unhideWhenUsed/>
-  </w:style>
-  <w:style w:type="character" w:customStyle="1" w:styleId="Heading1Char">
-    <w:name w:val="Heading 1 Char"/>
-    <w:basedOn w:val="DefaultParagraphFont"/>
-    <w:link w:val="Heading1"/>
-    <w:uiPriority w:val="9"/>
-    <w:rsid w:val="00B0456A"/>
-    <w:rPr>
-      <w:rFonts w:asciiTheme="majorHAnsi" w:eastAsiaTheme="majorEastAsia" w:hAnsiTheme="majorHAnsi" w:cstheme="majorBidi"/>
-      <w:color w:val="2F5496" w:themeColor="accent1" w:themeShade="BF"/>
-      <w:sz w:val="32"/>
-      <w:szCs w:val="32"/>
-    </w:rPr>
-  </w:style>
-  <w:style w:type="paragraph" w:styleId="TOCHeading">
-    <w:name w:val="TOC Heading"/>
-    <w:basedOn w:val="Heading1"/>
-    <w:next w:val="Normal"/>
-    <w:uiPriority w:val="39"/>
-    <w:unhideWhenUsed/>
-    <w:qFormat/>
-    <w:rsid w:val="00B0456A"/>
-    <w:pPr>
-      <w:outlineLvl w:val="9"/>
-    </w:pPr>
-  </w:style>
-  <w:style w:type="paragraph" w:styleId="TOC1">
-    <w:name w:val="toc 1"/>
-    <w:basedOn w:val="Normal"/>
-    <w:next w:val="Normal"/>
-    <w:autoRedefine/>
-    <w:uiPriority w:val="39"/>
-    <w:unhideWhenUsed/>
-    <w:rsid w:val="00B0456A"/>
-    <w:pPr>
-      <w:spacing w:after="100"/>
-    </w:pPr>
-  </w:style>
-  <w:style w:type="character" w:styleId="Hyperlink">
-    <w:name w:val="Hyperlink"/>
-    <w:basedOn w:val="DefaultParagraphFont"/>
-    <w:uiPriority w:val="99"/>
-    <w:unhideWhenUsed/>
-    <w:rsid w:val="00B0456A"/>
-    <w:rPr>
-      <w:color w:val="0563C1" w:themeColor="hyperlink"/>
-      <w:u w:val="single"/>
-    </w:rPr>
   </w:style>
 </w:styles>
 </file>

</xml_diff>

<commit_message>
changed names of folders, removed windows files
</commit_message>
<xml_diff>
--- a/C Notes.docx
+++ b/C Notes.docx
@@ -24,12 +24,24 @@
       <w:sdtContent>
         <w:p>
           <w:pPr>
-            <w:pStyle w:val="TOCHeading"/>
-            <w:spacing w:lineRule="auto" w:line="240"/>
-            <w:rPr/>
+            <w:pStyle w:val="ContentsHeading"/>
+            <w:suppressLineNumbers/>
+            <w:ind w:left="0" w:hanging="0"/>
+            <w:rPr>
+              <w:b/>
+              <w:b/>
+              <w:bCs/>
+              <w:sz w:val="32"/>
+              <w:szCs w:val="32"/>
+            </w:rPr>
           </w:pPr>
           <w:r>
-            <w:rPr/>
+            <w:rPr>
+              <w:b/>
+              <w:bCs/>
+              <w:sz w:val="32"/>
+              <w:szCs w:val="32"/>
+            </w:rPr>
             <w:t>Contents</w:t>
           </w:r>
         </w:p>
@@ -38,9 +50,8 @@
             <w:pStyle w:val="Contents1"/>
             <w:tabs>
               <w:tab w:val="clear" w:pos="720"/>
-              <w:tab w:val="right" w:pos="9350" w:leader="dot"/>
+              <w:tab w:val="right" w:pos="9360" w:leader="dot"/>
             </w:tabs>
-            <w:spacing w:lineRule="auto" w:line="240" w:before="0" w:after="0"/>
             <w:rPr/>
           </w:pPr>
           <w:r>
@@ -60,59 +71,42 @@
             </w:rPr>
             <w:fldChar w:fldCharType="separate"/>
           </w:r>
-          <w:hyperlink w:anchor="_Toc13041078">
+          <w:hyperlink w:anchor="__RefHeading___Toc31_2967393209">
             <w:r>
               <w:rPr>
                 <w:webHidden/>
                 <w:rStyle w:val="IndexLink"/>
               </w:rPr>
               <w:t>Pointers</w:t>
-            </w:r>
-            <w:r>
-              <w:rPr>
-                <w:webHidden/>
-              </w:rPr>
-              <w:fldChar w:fldCharType="begin"/>
-            </w:r>
-            <w:r>
-              <w:rPr>
-                <w:webHidden/>
-              </w:rPr>
-              <w:instrText>PAGEREF _Toc13041078 \h</w:instrText>
-            </w:r>
-            <w:r>
-              <w:rPr>
-                <w:webHidden/>
-              </w:rPr>
-              <w:fldChar w:fldCharType="separate"/>
-            </w:r>
-            <w:r>
-              <w:rPr>
-                <w:rStyle w:val="IndexLink"/>
-                <w:vanish w:val="false"/>
-              </w:rPr>
               <w:tab/>
               <w:t>1</w:t>
-            </w:r>
-            <w:r>
-              <w:rPr>
-                <w:webHidden/>
-              </w:rPr>
-              <w:fldChar w:fldCharType="end"/>
             </w:r>
           </w:hyperlink>
         </w:p>
         <w:p>
           <w:pPr>
-            <w:pStyle w:val="Normal"/>
-            <w:spacing w:lineRule="auto" w:line="240" w:before="0" w:after="0"/>
+            <w:pStyle w:val="Contents1"/>
+            <w:tabs>
+              <w:tab w:val="clear" w:pos="720"/>
+              <w:tab w:val="right" w:pos="9360" w:leader="dot"/>
+            </w:tabs>
             <w:rPr/>
           </w:pPr>
+          <w:hyperlink w:anchor="__RefHeading___Toc33_2967393209">
+            <w:r>
+              <w:rPr>
+                <w:webHidden/>
+                <w:rStyle w:val="IndexLink"/>
+              </w:rPr>
+              <w:t>Define Data types</w:t>
+              <w:tab/>
+              <w:t>2</w:t>
+            </w:r>
+          </w:hyperlink>
           <w:r>
-            <w:rPr/>
-          </w:r>
-          <w:r>
-            <w:rPr/>
+            <w:rPr>
+              <w:rStyle w:val="IndexLink"/>
+            </w:rPr>
             <w:fldChar w:fldCharType="end"/>
           </w:r>
         </w:p>
@@ -132,14 +126,17 @@
       <w:pPr>
         <w:pStyle w:val="Heading1"/>
         <w:spacing w:lineRule="auto" w:line="240"/>
-        <w:rPr/>
-      </w:pPr>
-      <w:bookmarkStart w:id="0" w:name="_Toc13041078"/>
+        <w:jc w:val="center"/>
+        <w:rPr/>
+      </w:pPr>
+      <w:bookmarkStart w:id="0" w:name="__RefHeading___Toc31_2967393209"/>
+      <w:bookmarkStart w:id="1" w:name="_Toc13041078"/>
+      <w:bookmarkEnd w:id="0"/>
       <w:r>
         <w:rPr/>
         <w:t>Pointers</w:t>
       </w:r>
-      <w:bookmarkEnd w:id="0"/>
+      <w:bookmarkEnd w:id="1"/>
     </w:p>
     <w:p>
       <w:pPr>
@@ -158,7 +155,7 @@
             <wp:positionV relativeFrom="paragraph">
               <wp:posOffset>6350</wp:posOffset>
             </wp:positionV>
-            <wp:extent cx="6122035" cy="3065780"/>
+            <wp:extent cx="4161155" cy="2169160"/>
             <wp:effectExtent l="0" t="0" r="0" b="0"/>
             <wp:wrapSquare wrapText="bothSides"/>
             <wp:docPr id="1" name="Picture 1" descr=""/>
@@ -176,7 +173,7 @@
                   </pic:nvPicPr>
                   <pic:blipFill>
                     <a:blip r:embed="rId2"/>
-                    <a:srcRect l="13085" t="35110" r="16887" b="0"/>
+                    <a:srcRect l="13085" t="35101" r="16886" b="0"/>
                     <a:stretch>
                       <a:fillRect/>
                     </a:stretch>
@@ -184,7 +181,7 @@
                   <pic:spPr bwMode="auto">
                     <a:xfrm>
                       <a:off x="0" y="0"/>
-                      <a:ext cx="6122035" cy="3065780"/>
+                      <a:ext cx="4161155" cy="2169160"/>
                     </a:xfrm>
                     <a:prstGeom prst="rect">
                       <a:avLst/>
@@ -205,6 +202,147 @@
       </w:pPr>
       <w:r>
         <w:rPr/>
+      </w:r>
+    </w:p>
+    <w:p>
+      <w:pPr>
+        <w:pStyle w:val="Normal"/>
+        <w:spacing w:lineRule="auto" w:line="240" w:before="0" w:after="0"/>
+        <w:rPr/>
+      </w:pPr>
+      <w:r>
+        <w:rPr/>
+      </w:r>
+    </w:p>
+    <w:p>
+      <w:pPr>
+        <w:pStyle w:val="Normal"/>
+        <w:spacing w:lineRule="auto" w:line="240" w:before="0" w:after="0"/>
+        <w:rPr/>
+      </w:pPr>
+      <w:r>
+        <w:rPr/>
+        <w:br/>
+      </w:r>
+    </w:p>
+    <w:p>
+      <w:pPr>
+        <w:pStyle w:val="Normal"/>
+        <w:spacing w:lineRule="auto" w:line="240" w:before="0" w:after="0"/>
+        <w:rPr/>
+      </w:pPr>
+      <w:r>
+        <w:rPr/>
+      </w:r>
+    </w:p>
+    <w:p>
+      <w:pPr>
+        <w:pStyle w:val="Normal"/>
+        <w:spacing w:lineRule="auto" w:line="240" w:before="0" w:after="0"/>
+        <w:rPr/>
+      </w:pPr>
+      <w:r>
+        <w:rPr/>
+      </w:r>
+    </w:p>
+    <w:p>
+      <w:pPr>
+        <w:pStyle w:val="Normal"/>
+        <w:spacing w:lineRule="auto" w:line="240" w:before="0" w:after="0"/>
+        <w:rPr/>
+      </w:pPr>
+      <w:r>
+        <w:rPr/>
+      </w:r>
+    </w:p>
+    <w:p>
+      <w:pPr>
+        <w:pStyle w:val="Normal"/>
+        <w:spacing w:lineRule="auto" w:line="240" w:before="0" w:after="0"/>
+        <w:rPr/>
+      </w:pPr>
+      <w:r>
+        <w:rPr/>
+      </w:r>
+    </w:p>
+    <w:p>
+      <w:pPr>
+        <w:pStyle w:val="Normal"/>
+        <w:spacing w:lineRule="auto" w:line="240" w:before="0" w:after="0"/>
+        <w:rPr/>
+      </w:pPr>
+      <w:r>
+        <w:rPr/>
+      </w:r>
+    </w:p>
+    <w:p>
+      <w:pPr>
+        <w:pStyle w:val="Normal"/>
+        <w:spacing w:lineRule="auto" w:line="240" w:before="0" w:after="0"/>
+        <w:rPr/>
+      </w:pPr>
+      <w:r>
+        <w:rPr/>
+      </w:r>
+    </w:p>
+    <w:p>
+      <w:pPr>
+        <w:pStyle w:val="Normal"/>
+        <w:spacing w:lineRule="auto" w:line="240" w:before="0" w:after="0"/>
+        <w:rPr/>
+      </w:pPr>
+      <w:r>
+        <w:rPr/>
+      </w:r>
+    </w:p>
+    <w:p>
+      <w:pPr>
+        <w:pStyle w:val="Normal"/>
+        <w:spacing w:lineRule="auto" w:line="240" w:before="0" w:after="0"/>
+        <w:rPr/>
+      </w:pPr>
+      <w:r>
+        <w:rPr/>
+      </w:r>
+    </w:p>
+    <w:p>
+      <w:pPr>
+        <w:pStyle w:val="Normal"/>
+        <w:spacing w:lineRule="auto" w:line="240" w:before="0" w:after="0"/>
+        <w:rPr/>
+      </w:pPr>
+      <w:r>
+        <w:rPr/>
+      </w:r>
+    </w:p>
+    <w:p>
+      <w:pPr>
+        <w:pStyle w:val="Normal"/>
+        <w:spacing w:lineRule="auto" w:line="240" w:before="0" w:after="0"/>
+        <w:rPr/>
+      </w:pPr>
+      <w:r>
+        <w:rPr/>
+      </w:r>
+    </w:p>
+    <w:p>
+      <w:pPr>
+        <w:pStyle w:val="Normal"/>
+        <w:spacing w:lineRule="auto" w:line="240" w:before="0" w:after="0"/>
+        <w:rPr/>
+      </w:pPr>
+      <w:r>
+        <w:rPr/>
+      </w:r>
+    </w:p>
+    <w:p>
+      <w:pPr>
+        <w:pStyle w:val="Normal"/>
+        <w:spacing w:lineRule="auto" w:line="240" w:before="0" w:after="0"/>
+        <w:rPr/>
+      </w:pPr>
+      <w:r>
+        <w:rPr/>
         <w:t>*p : the value of j.</w:t>
       </w:r>
     </w:p>
@@ -230,12 +368,12 @@
           <wp:anchor behindDoc="0" distT="0" distB="0" distL="114300" distR="114300" simplePos="0" locked="0" layoutInCell="1" allowOverlap="1" relativeHeight="3">
             <wp:simplePos x="0" y="0"/>
             <wp:positionH relativeFrom="column">
-              <wp:posOffset>125095</wp:posOffset>
+              <wp:posOffset>1056005</wp:posOffset>
             </wp:positionH>
             <wp:positionV relativeFrom="paragraph">
-              <wp:posOffset>16510</wp:posOffset>
+              <wp:posOffset>254635</wp:posOffset>
             </wp:positionV>
-            <wp:extent cx="6297295" cy="1463675"/>
+            <wp:extent cx="3949700" cy="918210"/>
             <wp:effectExtent l="0" t="0" r="0" b="0"/>
             <wp:wrapSquare wrapText="bothSides"/>
             <wp:docPr id="2" name="Picture 2" descr=""/>
@@ -261,7 +399,7 @@
                   <pic:spPr bwMode="auto">
                     <a:xfrm>
                       <a:off x="0" y="0"/>
-                      <a:ext cx="6297295" cy="1463675"/>
+                      <a:ext cx="3949700" cy="918210"/>
                     </a:xfrm>
                     <a:prstGeom prst="rect">
                       <a:avLst/>
@@ -505,6 +643,154 @@
       </w:pPr>
       <w:r>
         <w:rPr/>
+      </w:r>
+    </w:p>
+    <w:p>
+      <w:pPr>
+        <w:pStyle w:val="Normal"/>
+        <w:spacing w:lineRule="auto" w:line="240" w:before="0" w:after="0"/>
+        <w:rPr/>
+      </w:pPr>
+      <w:r>
+        <w:rPr/>
+      </w:r>
+    </w:p>
+    <w:p>
+      <w:pPr>
+        <w:pStyle w:val="Normal"/>
+        <w:spacing w:lineRule="auto" w:line="240" w:before="0" w:after="0"/>
+        <w:rPr/>
+      </w:pPr>
+      <w:r>
+        <w:rPr/>
+      </w:r>
+    </w:p>
+    <w:p>
+      <w:pPr>
+        <w:pStyle w:val="Normal"/>
+        <w:spacing w:lineRule="auto" w:line="240" w:before="0" w:after="0"/>
+        <w:rPr/>
+      </w:pPr>
+      <w:r>
+        <w:rPr/>
+      </w:r>
+    </w:p>
+    <w:p>
+      <w:pPr>
+        <w:pStyle w:val="Normal"/>
+        <w:spacing w:lineRule="auto" w:line="240" w:before="0" w:after="0"/>
+        <w:rPr/>
+      </w:pPr>
+      <w:r>
+        <w:rPr/>
+      </w:r>
+    </w:p>
+    <w:p>
+      <w:pPr>
+        <w:pStyle w:val="Normal"/>
+        <w:spacing w:lineRule="auto" w:line="240" w:before="0" w:after="0"/>
+        <w:rPr/>
+      </w:pPr>
+      <w:r>
+        <w:rPr/>
+      </w:r>
+    </w:p>
+    <w:p>
+      <w:pPr>
+        <w:pStyle w:val="Heading1"/>
+        <w:jc w:val="center"/>
+        <w:rPr/>
+      </w:pPr>
+      <w:bookmarkStart w:id="2" w:name="__RefHeading___Toc33_2967393209"/>
+      <w:bookmarkEnd w:id="2"/>
+      <w:r>
+        <w:rPr/>
+        <w:t>Define Data types</w:t>
+      </w:r>
+    </w:p>
+    <w:p>
+      <w:pPr>
+        <w:pStyle w:val="Normal"/>
+        <w:spacing w:lineRule="auto" w:line="240" w:before="0" w:after="0"/>
+        <w:rPr/>
+      </w:pPr>
+      <w:r>
+        <w:rPr/>
+        <w:t>Define bool type variable</w:t>
+      </w:r>
+    </w:p>
+    <w:p>
+      <w:pPr>
+        <w:pStyle w:val="Normal"/>
+        <w:spacing w:lineRule="auto" w:line="240" w:before="0" w:after="0"/>
+        <w:rPr/>
+      </w:pPr>
+      <w:r>
+        <w:rPr/>
+      </w:r>
+    </w:p>
+    <w:p>
+      <w:pPr>
+        <w:pStyle w:val="Normal"/>
+        <w:spacing w:lineRule="auto" w:line="240" w:before="0" w:after="0"/>
+        <w:rPr/>
+      </w:pPr>
+      <w:r>
+        <w:rPr>
+          <w:rFonts w:ascii="roboto" w:hAnsi="roboto"/>
+          <w:b w:val="false"/>
+          <w:i w:val="false"/>
+          <w:caps w:val="false"/>
+          <w:smallCaps w:val="false"/>
+          <w:color w:val="000000"/>
+          <w:spacing w:val="0"/>
+          <w:sz w:val="19"/>
+        </w:rPr>
+        <w:t xml:space="preserve">typedef int bool; </w:t>
+      </w:r>
+    </w:p>
+    <w:p>
+      <w:pPr>
+        <w:pStyle w:val="Normal"/>
+        <w:spacing w:lineRule="auto" w:line="240" w:before="0" w:after="0"/>
+        <w:rPr/>
+      </w:pPr>
+      <w:r>
+        <w:rPr>
+          <w:rFonts w:ascii="roboto" w:hAnsi="roboto"/>
+          <w:b w:val="false"/>
+          <w:i w:val="false"/>
+          <w:caps w:val="false"/>
+          <w:smallCaps w:val="false"/>
+          <w:color w:val="000000"/>
+          <w:spacing w:val="0"/>
+          <w:sz w:val="19"/>
+        </w:rPr>
+        <w:t xml:space="preserve">#define true 1 </w:t>
+      </w:r>
+    </w:p>
+    <w:p>
+      <w:pPr>
+        <w:pStyle w:val="Normal"/>
+        <w:spacing w:lineRule="auto" w:line="240" w:before="0" w:after="0"/>
+        <w:rPr/>
+      </w:pPr>
+      <w:r>
+        <w:rPr>
+          <w:rFonts w:ascii="roboto" w:hAnsi="roboto"/>
+          <w:b w:val="false"/>
+          <w:i w:val="false"/>
+          <w:caps w:val="false"/>
+          <w:smallCaps w:val="false"/>
+          <w:color w:val="000000"/>
+          <w:spacing w:val="0"/>
+          <w:sz w:val="19"/>
+        </w:rPr>
+        <w:t>#define false 0;</w:t>
+      </w:r>
+      <w:r>
+        <w:rPr/>
+        <w:t xml:space="preserve"> </w:t>
       </w:r>
     </w:p>
     <w:sectPr>
@@ -997,7 +1283,7 @@
       <w:spacing w:before="240" w:after="120"/>
     </w:pPr>
     <w:rPr>
-      <w:rFonts w:ascii="Liberation Sans" w:hAnsi="Liberation Sans" w:eastAsia="Noto Sans CJK SC Regular" w:cs="Lohit Devanagari"/>
+      <w:rFonts w:ascii="Liberation Sans" w:hAnsi="Liberation Sans" w:eastAsia="Microsoft YaHei" w:cs="Arial"/>
       <w:sz w:val="28"/>
       <w:szCs w:val="28"/>
     </w:rPr>
@@ -1015,7 +1301,7 @@
     <w:basedOn w:val="TextBody"/>
     <w:pPr/>
     <w:rPr>
-      <w:rFonts w:cs="Lohit Devanagari"/>
+      <w:rFonts w:cs="Arial"/>
     </w:rPr>
   </w:style>
   <w:style w:type="paragraph" w:styleId="Caption">
@@ -1027,7 +1313,7 @@
       <w:spacing w:before="120" w:after="120"/>
     </w:pPr>
     <w:rPr>
-      <w:rFonts w:cs="Lohit Devanagari"/>
+      <w:rFonts w:cs="Arial"/>
       <w:i/>
       <w:iCs/>
       <w:sz w:val="24"/>
@@ -1042,7 +1328,7 @@
       <w:suppressLineNumbers/>
     </w:pPr>
     <w:rPr>
-      <w:rFonts w:cs="Lohit Devanagari"/>
+      <w:rFonts w:cs="Arial"/>
     </w:rPr>
   </w:style>
   <w:style w:type="paragraph" w:styleId="TOCHeading">
@@ -1068,6 +1354,20 @@
       <w:spacing w:before="0" w:after="100"/>
     </w:pPr>
     <w:rPr/>
+  </w:style>
+  <w:style w:type="paragraph" w:styleId="ContentsHeading">
+    <w:name w:val="TOA Heading"/>
+    <w:basedOn w:val="Heading"/>
+    <w:pPr>
+      <w:suppressLineNumbers/>
+      <w:ind w:left="0" w:hanging="0"/>
+    </w:pPr>
+    <w:rPr>
+      <w:b/>
+      <w:bCs/>
+      <w:sz w:val="32"/>
+      <w:szCs w:val="32"/>
+    </w:rPr>
   </w:style>
   <w:style w:type="numbering" w:styleId="NoList" w:default="1">
     <w:name w:val="No List"/>

</xml_diff>